<commit_message>
upload witepaper (not full verion)
</commit_message>
<xml_diff>
--- a/doc/Web3直通车白皮书简要稿.docx
+++ b/doc/Web3直通车白皮书简要稿.docx
@@ -60,7 +60,7 @@
           <w:sz w:val="36"/>
           <w:szCs w:val="36"/>
         </w:rPr>
-        <w:t>简要稿</w:t>
+        <w:t>非正式版</w:t>
       </w:r>
     </w:p>
     <w:p>
@@ -111,25 +111,7 @@
           <w:sz w:val="28"/>
           <w:szCs w:val="28"/>
         </w:rPr>
-        <w:t>-中间件-后端（智能合约），而这个三层架构当中只有后端是部署在区块链上，一经部署不可更改。而前端和中间件都是部署在中心化的服务器上，这也意味着前端和中间</w:t>
-      </w:r>
-      <w:proofErr w:type="gramStart"/>
-      <w:r>
-        <w:rPr>
-          <w:rFonts w:ascii="仿宋" w:eastAsia="仿宋" w:hAnsi="仿宋"/>
-          <w:sz w:val="28"/>
-          <w:szCs w:val="28"/>
-        </w:rPr>
-        <w:t>件这些</w:t>
-      </w:r>
-      <w:proofErr w:type="gramEnd"/>
-      <w:r>
-        <w:rPr>
-          <w:rFonts w:ascii="仿宋" w:eastAsia="仿宋" w:hAnsi="仿宋"/>
-          <w:sz w:val="28"/>
-          <w:szCs w:val="28"/>
-        </w:rPr>
-        <w:t>衍生的结构容易受到攻击和作恶</w:t>
+        <w:t>-中间件-后端（智能合约），而这个三层架构当中只有后端是部署在区块链上，一经部署不可更改。而前端和中间件都是部署在中心化的服务器上，这也意味着前端和中间件这些衍生的结构容易受到攻击和作恶</w:t>
       </w:r>
       <w:r>
         <w:rPr>
@@ -177,43 +159,7 @@
           <w:sz w:val="28"/>
           <w:szCs w:val="28"/>
         </w:rPr>
-        <w:t xml:space="preserve">例如此前 </w:t>
-      </w:r>
-      <w:proofErr w:type="spellStart"/>
-      <w:r>
-        <w:rPr>
-          <w:rFonts w:ascii="仿宋" w:eastAsia="仿宋" w:hAnsi="仿宋"/>
-          <w:sz w:val="28"/>
-          <w:szCs w:val="28"/>
-        </w:rPr>
-        <w:t>Uniswap</w:t>
-      </w:r>
-      <w:proofErr w:type="spellEnd"/>
-      <w:r>
-        <w:rPr>
-          <w:rFonts w:ascii="仿宋" w:eastAsia="仿宋" w:hAnsi="仿宋"/>
-          <w:sz w:val="28"/>
-          <w:szCs w:val="28"/>
-        </w:rPr>
-        <w:t xml:space="preserve"> 官方鉴于监管压力不得不违背抗审查原则，在前端主动下</w:t>
-      </w:r>
-      <w:proofErr w:type="gramStart"/>
-      <w:r>
-        <w:rPr>
-          <w:rFonts w:ascii="仿宋" w:eastAsia="仿宋" w:hAnsi="仿宋"/>
-          <w:sz w:val="28"/>
-          <w:szCs w:val="28"/>
-        </w:rPr>
-        <w:t>架部分</w:t>
-      </w:r>
-      <w:proofErr w:type="gramEnd"/>
-      <w:r>
-        <w:rPr>
-          <w:rFonts w:ascii="仿宋" w:eastAsia="仿宋" w:hAnsi="仿宋"/>
-          <w:sz w:val="28"/>
-          <w:szCs w:val="28"/>
-        </w:rPr>
-        <w:t>代币。</w:t>
+        <w:t>例如此前 Uniswap 官方鉴于监管压力不得不违背抗审查原则，在前端主动下架部分代币。</w:t>
       </w:r>
       <w:r>
         <w:rPr>
@@ -475,7 +421,6 @@
         </w:rPr>
         <w:t>采用如</w:t>
       </w:r>
-      <w:proofErr w:type="spellStart"/>
       <w:r>
         <w:rPr>
           <w:rFonts w:ascii="仿宋" w:eastAsia="仿宋" w:hAnsi="仿宋" w:hint="eastAsia"/>
@@ -496,7 +441,6 @@
         </w:rPr>
         <w:t>pfs</w:t>
       </w:r>
-      <w:proofErr w:type="spellEnd"/>
       <w:r>
         <w:rPr>
           <w:rFonts w:ascii="仿宋" w:eastAsia="仿宋" w:hAnsi="仿宋" w:hint="eastAsia"/>
@@ -679,7 +623,15 @@
           <w:sz w:val="28"/>
           <w:szCs w:val="28"/>
         </w:rPr>
-        <w:t>。然后，</w:t>
+        <w:t>,</w:t>
+      </w:r>
+      <w:r>
+        <w:rPr>
+          <w:rFonts w:ascii="仿宋" w:eastAsia="仿宋" w:hAnsi="仿宋"/>
+          <w:sz w:val="28"/>
+          <w:szCs w:val="28"/>
+        </w:rPr>
+        <w:t xml:space="preserve">  </w:t>
       </w:r>
       <w:r>
         <w:rPr>
@@ -695,6 +647,14 @@
           <w:sz w:val="28"/>
           <w:szCs w:val="28"/>
         </w:rPr>
+        <w:t>再</w:t>
+      </w:r>
+      <w:r>
+        <w:rPr>
+          <w:rFonts w:ascii="仿宋" w:eastAsia="仿宋" w:hAnsi="仿宋" w:hint="eastAsia"/>
+          <w:sz w:val="28"/>
+          <w:szCs w:val="28"/>
+        </w:rPr>
         <w:t>实现为</w:t>
       </w:r>
       <w:r>
@@ -703,15 +663,31 @@
           <w:sz w:val="28"/>
           <w:szCs w:val="28"/>
         </w:rPr>
-        <w:t>应用市场与网页浏览器，为</w:t>
-      </w:r>
-      <w:r>
-        <w:rPr>
-          <w:rFonts w:ascii="仿宋" w:eastAsia="仿宋" w:hAnsi="仿宋" w:hint="eastAsia"/>
-          <w:sz w:val="28"/>
-          <w:szCs w:val="28"/>
-        </w:rPr>
-        <w:t>其它应用</w:t>
+        <w:t>应用市场与网页浏览器，</w:t>
+      </w:r>
+      <w:r>
+        <w:rPr>
+          <w:rFonts w:ascii="仿宋" w:eastAsia="仿宋" w:hAnsi="仿宋" w:hint="eastAsia"/>
+          <w:sz w:val="28"/>
+          <w:szCs w:val="28"/>
+        </w:rPr>
+        <w:t xml:space="preserve"> 这样直通车就成为一个真正的去中心化可信任的应用市场</w:t>
+      </w:r>
+      <w:r>
+        <w:rPr>
+          <w:rFonts w:ascii="仿宋" w:eastAsia="仿宋" w:hAnsi="仿宋" w:hint="eastAsia"/>
+          <w:sz w:val="28"/>
+          <w:szCs w:val="28"/>
+        </w:rPr>
+        <w:t>与</w:t>
+      </w:r>
+      <w:r>
+        <w:rPr>
+          <w:rFonts w:ascii="仿宋" w:eastAsia="仿宋" w:hAnsi="仿宋" w:hint="eastAsia"/>
+          <w:sz w:val="28"/>
+          <w:szCs w:val="28"/>
+        </w:rPr>
+        <w:t>真正去中心化可信的网页浏览。最后就解决其它</w:t>
       </w:r>
       <w:r>
         <w:rPr>
@@ -743,7 +719,15 @@
           <w:sz w:val="28"/>
           <w:szCs w:val="28"/>
         </w:rPr>
-        <w:t>解决信</w:t>
+        <w:t>的</w:t>
+      </w:r>
+      <w:r>
+        <w:rPr>
+          <w:rFonts w:ascii="仿宋" w:eastAsia="仿宋" w:hAnsi="仿宋" w:hint="eastAsia"/>
+          <w:sz w:val="28"/>
+          <w:szCs w:val="28"/>
+        </w:rPr>
+        <w:t>信</w:t>
       </w:r>
       <w:r>
         <w:rPr>
@@ -820,6 +804,7 @@
           <w:szCs w:val="28"/>
           <w:shd w:val="clear" w:color="auto" w:fill="FFFFFF"/>
         </w:rPr>
+        <w:lastRenderedPageBreak/>
         <w:t>1、</w:t>
       </w:r>
       <w:r>
@@ -926,7 +911,6 @@
           <w:szCs w:val="28"/>
           <w:shd w:val="clear" w:color="auto" w:fill="FFFFFF"/>
         </w:rPr>
-        <w:lastRenderedPageBreak/>
         <w:t>直通车本身应用的前端存储于</w:t>
       </w:r>
       <w:r>
@@ -1204,7 +1188,6 @@
         </w:rPr>
         <w:t>具体的是：一个用户如果有代币，代币会产生利息，在用户代币有变动的时候，这部分利息就</w:t>
       </w:r>
-      <w:proofErr w:type="gramStart"/>
       <w:r>
         <w:rPr>
           <w:rFonts w:ascii="仿宋" w:eastAsia="仿宋" w:hAnsi="仿宋" w:hint="eastAsia"/>
@@ -1223,18 +1206,7 @@
           <w:szCs w:val="28"/>
           <w:shd w:val="clear" w:color="auto" w:fill="FFFFFF"/>
         </w:rPr>
-        <w:t>一定</w:t>
-      </w:r>
-      <w:proofErr w:type="gramEnd"/>
-      <w:r>
-        <w:rPr>
-          <w:rFonts w:ascii="仿宋" w:eastAsia="仿宋" w:hAnsi="仿宋" w:hint="eastAsia"/>
-          <w:color w:val="434343"/>
-          <w:sz w:val="28"/>
-          <w:szCs w:val="28"/>
-          <w:shd w:val="clear" w:color="auto" w:fill="FFFFFF"/>
-        </w:rPr>
-        <w:t>的分配</w:t>
+        <w:t>一定的分配</w:t>
       </w:r>
       <w:r>
         <w:rPr>
@@ -1768,7 +1740,18 @@
           <w:szCs w:val="28"/>
           <w:shd w:val="clear" w:color="auto" w:fill="FFFFFF"/>
         </w:rPr>
-        <w:t>应用需要发行一个“传播代币”，“传播代币”的作用主要作用是体现上架应用</w:t>
+        <w:t>应用需要发行一个“传</w:t>
+      </w:r>
+      <w:r>
+        <w:rPr>
+          <w:rFonts w:ascii="仿宋" w:eastAsia="仿宋" w:hAnsi="仿宋" w:hint="eastAsia"/>
+          <w:color w:val="434343"/>
+          <w:sz w:val="28"/>
+          <w:szCs w:val="28"/>
+          <w:shd w:val="clear" w:color="auto" w:fill="FFFFFF"/>
+        </w:rPr>
+        <w:lastRenderedPageBreak/>
+        <w:t>播代币”，“传播代币”的作用主要作用是体现上架应用</w:t>
       </w:r>
       <w:r>
         <w:rPr>
@@ -1808,29 +1791,7 @@
           <w:szCs w:val="28"/>
           <w:shd w:val="clear" w:color="auto" w:fill="FFFFFF"/>
         </w:rPr>
-        <w:t xml:space="preserve"> </w:t>
-      </w:r>
-      <w:r>
-        <w:rPr>
-          <w:rFonts w:ascii="仿宋" w:eastAsia="仿宋" w:hAnsi="仿宋" w:hint="eastAsia"/>
-          <w:color w:val="434343"/>
-          <w:sz w:val="28"/>
-          <w:szCs w:val="28"/>
-          <w:shd w:val="clear" w:color="auto" w:fill="FFFFFF"/>
-        </w:rPr>
-        <w:lastRenderedPageBreak/>
-        <w:t>“传播代币”</w:t>
-      </w:r>
-      <w:proofErr w:type="gramStart"/>
-      <w:r>
-        <w:rPr>
-          <w:rFonts w:ascii="仿宋" w:eastAsia="仿宋" w:hAnsi="仿宋" w:hint="eastAsia"/>
-          <w:color w:val="434343"/>
-          <w:sz w:val="28"/>
-          <w:szCs w:val="28"/>
-          <w:shd w:val="clear" w:color="auto" w:fill="FFFFFF"/>
-        </w:rPr>
-        <w:t>采用</w:t>
+        <w:t xml:space="preserve"> “传播代币”采用</w:t>
       </w:r>
       <w:r>
         <w:rPr>
@@ -1852,7 +1813,6 @@
         </w:rPr>
         <w:t>的</w:t>
       </w:r>
-      <w:proofErr w:type="gramEnd"/>
       <w:r>
         <w:rPr>
           <w:rFonts w:ascii="仿宋" w:eastAsia="仿宋" w:hAnsi="仿宋" w:hint="eastAsia"/>
@@ -2386,7 +2346,6 @@
         </w:rPr>
         <w:t>应用开发者进行</w:t>
       </w:r>
-      <w:proofErr w:type="gramStart"/>
       <w:r>
         <w:rPr>
           <w:rFonts w:ascii="仿宋" w:eastAsia="仿宋" w:hAnsi="仿宋" w:hint="eastAsia"/>
@@ -2405,18 +2364,7 @@
           <w:szCs w:val="28"/>
           <w:shd w:val="clear" w:color="auto" w:fill="FFFFFF"/>
         </w:rPr>
-        <w:t>与</w:t>
-      </w:r>
-      <w:proofErr w:type="gramEnd"/>
-      <w:r>
-        <w:rPr>
-          <w:rFonts w:ascii="仿宋" w:eastAsia="仿宋" w:hAnsi="仿宋" w:hint="eastAsia"/>
-          <w:color w:val="434343"/>
-          <w:sz w:val="28"/>
-          <w:szCs w:val="28"/>
-          <w:shd w:val="clear" w:color="auto" w:fill="FFFFFF"/>
-        </w:rPr>
-        <w:t>推广的平台</w:t>
+        <w:t>与推广的平台</w:t>
       </w:r>
     </w:p>
     <w:p>
@@ -2445,477 +2393,12 @@
       <w:pPr>
         <w:rPr>
           <w:rFonts w:ascii="仿宋" w:eastAsia="仿宋" w:hAnsi="仿宋"/>
-          <w:b/>
-          <w:bCs/>
-          <w:color w:val="434343"/>
-          <w:sz w:val="32"/>
-          <w:szCs w:val="32"/>
-          <w:shd w:val="clear" w:color="auto" w:fill="FFFFFF"/>
-        </w:rPr>
-      </w:pPr>
-      <w:r>
-        <w:rPr>
-          <w:rFonts w:ascii="仿宋" w:eastAsia="仿宋" w:hAnsi="仿宋"/>
-          <w:b/>
-          <w:bCs/>
-          <w:color w:val="434343"/>
-          <w:sz w:val="32"/>
-          <w:szCs w:val="32"/>
-          <w:shd w:val="clear" w:color="auto" w:fill="FFFFFF"/>
-        </w:rPr>
-        <w:t>Roadmap</w:t>
-      </w:r>
-    </w:p>
-    <w:p>
-      <w:pPr>
-        <w:rPr>
-          <w:rFonts w:ascii="仿宋" w:eastAsia="仿宋" w:hAnsi="仿宋"/>
-          <w:color w:val="434343"/>
-          <w:sz w:val="28"/>
-          <w:szCs w:val="28"/>
-          <w:shd w:val="clear" w:color="auto" w:fill="FFFFFF"/>
-        </w:rPr>
-      </w:pPr>
-      <w:r>
-        <w:rPr>
-          <w:rFonts w:ascii="仿宋" w:eastAsia="仿宋" w:hAnsi="仿宋" w:hint="eastAsia"/>
-          <w:color w:val="434343"/>
-          <w:sz w:val="28"/>
-          <w:szCs w:val="28"/>
-          <w:shd w:val="clear" w:color="auto" w:fill="FFFFFF"/>
-        </w:rPr>
-        <w:t>1</w:t>
-      </w:r>
-      <w:r>
-        <w:rPr>
-          <w:rFonts w:ascii="仿宋" w:eastAsia="仿宋" w:hAnsi="仿宋"/>
-          <w:color w:val="434343"/>
-          <w:sz w:val="28"/>
-          <w:szCs w:val="28"/>
-          <w:shd w:val="clear" w:color="auto" w:fill="FFFFFF"/>
-        </w:rPr>
-        <w:t xml:space="preserve">, </w:t>
-      </w:r>
-      <w:r>
-        <w:rPr>
-          <w:rFonts w:ascii="仿宋" w:eastAsia="仿宋" w:hAnsi="仿宋" w:hint="eastAsia"/>
-          <w:color w:val="434343"/>
-          <w:sz w:val="28"/>
-          <w:szCs w:val="28"/>
-          <w:shd w:val="clear" w:color="auto" w:fill="FFFFFF"/>
-        </w:rPr>
-        <w:t xml:space="preserve">概念验证版的实现 </w:t>
-      </w:r>
-      <w:r>
-        <w:rPr>
-          <w:rFonts w:ascii="仿宋" w:eastAsia="仿宋" w:hAnsi="仿宋"/>
-          <w:color w:val="434343"/>
-          <w:sz w:val="28"/>
-          <w:szCs w:val="28"/>
-          <w:shd w:val="clear" w:color="auto" w:fill="FFFFFF"/>
-        </w:rPr>
-        <w:t>2021</w:t>
-      </w:r>
-      <w:r>
-        <w:rPr>
-          <w:rFonts w:ascii="仿宋" w:eastAsia="仿宋" w:hAnsi="仿宋" w:hint="eastAsia"/>
-          <w:color w:val="434343"/>
-          <w:sz w:val="28"/>
-          <w:szCs w:val="28"/>
-          <w:shd w:val="clear" w:color="auto" w:fill="FFFFFF"/>
-        </w:rPr>
-        <w:t>第二季度：已经完成</w:t>
-      </w:r>
-    </w:p>
-    <w:p>
-      <w:pPr>
-        <w:rPr>
-          <w:rFonts w:ascii="仿宋" w:eastAsia="仿宋" w:hAnsi="仿宋"/>
-          <w:color w:val="434343"/>
-          <w:sz w:val="28"/>
-          <w:szCs w:val="28"/>
-          <w:shd w:val="clear" w:color="auto" w:fill="FFFFFF"/>
-        </w:rPr>
-      </w:pPr>
-      <w:r>
-        <w:rPr>
-          <w:rFonts w:ascii="仿宋" w:eastAsia="仿宋" w:hAnsi="仿宋" w:hint="eastAsia"/>
-          <w:color w:val="434343"/>
-          <w:sz w:val="28"/>
-          <w:szCs w:val="28"/>
-          <w:shd w:val="clear" w:color="auto" w:fill="FFFFFF"/>
-        </w:rPr>
-        <w:t>2，1.</w:t>
-      </w:r>
-      <w:r>
-        <w:rPr>
-          <w:rFonts w:ascii="仿宋" w:eastAsia="仿宋" w:hAnsi="仿宋"/>
-          <w:color w:val="434343"/>
-          <w:sz w:val="28"/>
-          <w:szCs w:val="28"/>
-          <w:shd w:val="clear" w:color="auto" w:fill="FFFFFF"/>
-        </w:rPr>
-        <w:t>0</w:t>
-      </w:r>
-      <w:r>
-        <w:rPr>
-          <w:rFonts w:ascii="仿宋" w:eastAsia="仿宋" w:hAnsi="仿宋" w:hint="eastAsia"/>
-          <w:color w:val="434343"/>
-          <w:sz w:val="28"/>
-          <w:szCs w:val="28"/>
-          <w:shd w:val="clear" w:color="auto" w:fill="FFFFFF"/>
-        </w:rPr>
-        <w:t>版本发布及区块链测试</w:t>
-      </w:r>
-      <w:proofErr w:type="gramStart"/>
-      <w:r>
-        <w:rPr>
-          <w:rFonts w:ascii="仿宋" w:eastAsia="仿宋" w:hAnsi="仿宋" w:hint="eastAsia"/>
-          <w:color w:val="434343"/>
-          <w:sz w:val="28"/>
-          <w:szCs w:val="28"/>
-          <w:shd w:val="clear" w:color="auto" w:fill="FFFFFF"/>
-        </w:rPr>
-        <w:t>网上线</w:t>
-      </w:r>
-      <w:proofErr w:type="gramEnd"/>
-      <w:r>
-        <w:rPr>
-          <w:rFonts w:ascii="仿宋" w:eastAsia="仿宋" w:hAnsi="仿宋"/>
-          <w:color w:val="434343"/>
-          <w:sz w:val="28"/>
-          <w:szCs w:val="28"/>
-          <w:shd w:val="clear" w:color="auto" w:fill="FFFFFF"/>
-        </w:rPr>
-        <w:t>2022</w:t>
-      </w:r>
-      <w:r>
-        <w:rPr>
-          <w:rFonts w:ascii="仿宋" w:eastAsia="仿宋" w:hAnsi="仿宋" w:hint="eastAsia"/>
-          <w:color w:val="434343"/>
-          <w:sz w:val="28"/>
-          <w:szCs w:val="28"/>
-          <w:shd w:val="clear" w:color="auto" w:fill="FFFFFF"/>
-        </w:rPr>
-        <w:t>第一季度中旬</w:t>
-      </w:r>
-      <w:r>
-        <w:rPr>
-          <w:rFonts w:ascii="仿宋" w:eastAsia="仿宋" w:hAnsi="仿宋" w:hint="eastAsia"/>
-          <w:color w:val="434343"/>
-          <w:sz w:val="28"/>
-          <w:szCs w:val="28"/>
-          <w:shd w:val="clear" w:color="auto" w:fill="FFFFFF"/>
-        </w:rPr>
-        <w:t>：进行中</w:t>
-      </w:r>
-    </w:p>
-    <w:p>
-      <w:pPr>
-        <w:rPr>
-          <w:rFonts w:ascii="仿宋" w:eastAsia="仿宋" w:hAnsi="仿宋"/>
-          <w:color w:val="434343"/>
-          <w:sz w:val="28"/>
-          <w:szCs w:val="28"/>
-          <w:shd w:val="clear" w:color="auto" w:fill="FFFFFF"/>
-        </w:rPr>
-      </w:pPr>
-      <w:r>
-        <w:rPr>
-          <w:rFonts w:ascii="仿宋" w:eastAsia="仿宋" w:hAnsi="仿宋" w:hint="eastAsia"/>
-          <w:color w:val="434343"/>
-          <w:sz w:val="28"/>
-          <w:szCs w:val="28"/>
-          <w:shd w:val="clear" w:color="auto" w:fill="FFFFFF"/>
-        </w:rPr>
-        <w:t>3，</w:t>
-      </w:r>
-      <w:r>
-        <w:rPr>
-          <w:rFonts w:ascii="仿宋" w:eastAsia="仿宋" w:hAnsi="仿宋"/>
-          <w:color w:val="434343"/>
-          <w:sz w:val="28"/>
-          <w:szCs w:val="28"/>
-          <w:shd w:val="clear" w:color="auto" w:fill="FFFFFF"/>
-        </w:rPr>
-        <w:t>1</w:t>
-      </w:r>
-      <w:r>
-        <w:rPr>
-          <w:rFonts w:ascii="仿宋" w:eastAsia="仿宋" w:hAnsi="仿宋" w:hint="eastAsia"/>
-          <w:color w:val="434343"/>
-          <w:sz w:val="28"/>
-          <w:szCs w:val="28"/>
-          <w:shd w:val="clear" w:color="auto" w:fill="FFFFFF"/>
-        </w:rPr>
-        <w:t>.</w:t>
-      </w:r>
-      <w:r>
-        <w:rPr>
-          <w:rFonts w:ascii="仿宋" w:eastAsia="仿宋" w:hAnsi="仿宋"/>
-          <w:color w:val="434343"/>
-          <w:sz w:val="28"/>
-          <w:szCs w:val="28"/>
-          <w:shd w:val="clear" w:color="auto" w:fill="FFFFFF"/>
-        </w:rPr>
-        <w:t>1</w:t>
-      </w:r>
-      <w:r>
-        <w:rPr>
-          <w:rFonts w:ascii="仿宋" w:eastAsia="仿宋" w:hAnsi="仿宋" w:hint="eastAsia"/>
-          <w:color w:val="434343"/>
-          <w:sz w:val="28"/>
-          <w:szCs w:val="28"/>
-          <w:shd w:val="clear" w:color="auto" w:fill="FFFFFF"/>
-        </w:rPr>
-        <w:t>版本发布及区块链先行</w:t>
-      </w:r>
-      <w:proofErr w:type="gramStart"/>
-      <w:r>
-        <w:rPr>
-          <w:rFonts w:ascii="仿宋" w:eastAsia="仿宋" w:hAnsi="仿宋" w:hint="eastAsia"/>
-          <w:color w:val="434343"/>
-          <w:sz w:val="28"/>
-          <w:szCs w:val="28"/>
-          <w:shd w:val="clear" w:color="auto" w:fill="FFFFFF"/>
-        </w:rPr>
-        <w:t>网上线</w:t>
-      </w:r>
-      <w:proofErr w:type="gramEnd"/>
-      <w:r>
-        <w:rPr>
-          <w:rFonts w:ascii="仿宋" w:eastAsia="仿宋" w:hAnsi="仿宋" w:hint="eastAsia"/>
-          <w:color w:val="434343"/>
-          <w:sz w:val="28"/>
-          <w:szCs w:val="28"/>
-          <w:shd w:val="clear" w:color="auto" w:fill="FFFFFF"/>
-        </w:rPr>
-        <w:t>2</w:t>
-      </w:r>
-      <w:r>
-        <w:rPr>
-          <w:rFonts w:ascii="仿宋" w:eastAsia="仿宋" w:hAnsi="仿宋"/>
-          <w:color w:val="434343"/>
-          <w:sz w:val="28"/>
-          <w:szCs w:val="28"/>
-          <w:shd w:val="clear" w:color="auto" w:fill="FFFFFF"/>
-        </w:rPr>
-        <w:t>022</w:t>
-      </w:r>
-      <w:r>
-        <w:rPr>
-          <w:rFonts w:ascii="仿宋" w:eastAsia="仿宋" w:hAnsi="仿宋" w:hint="eastAsia"/>
-          <w:color w:val="434343"/>
-          <w:sz w:val="28"/>
-          <w:szCs w:val="28"/>
-          <w:shd w:val="clear" w:color="auto" w:fill="FFFFFF"/>
-        </w:rPr>
-        <w:t>第二季度。</w:t>
-      </w:r>
-    </w:p>
-    <w:p>
-      <w:pPr>
-        <w:rPr>
-          <w:rFonts w:ascii="仿宋" w:eastAsia="仿宋" w:hAnsi="仿宋"/>
-          <w:color w:val="434343"/>
-          <w:sz w:val="28"/>
-          <w:szCs w:val="28"/>
-          <w:shd w:val="clear" w:color="auto" w:fill="FFFFFF"/>
-        </w:rPr>
-      </w:pPr>
-      <w:r>
-        <w:rPr>
-          <w:rFonts w:ascii="仿宋" w:eastAsia="仿宋" w:hAnsi="仿宋"/>
-          <w:color w:val="434343"/>
-          <w:sz w:val="28"/>
-          <w:szCs w:val="28"/>
-          <w:shd w:val="clear" w:color="auto" w:fill="FFFFFF"/>
-        </w:rPr>
-        <w:t>4</w:t>
-      </w:r>
-      <w:r>
-        <w:rPr>
-          <w:rFonts w:ascii="仿宋" w:eastAsia="仿宋" w:hAnsi="仿宋" w:hint="eastAsia"/>
-          <w:color w:val="434343"/>
-          <w:sz w:val="28"/>
-          <w:szCs w:val="28"/>
-          <w:shd w:val="clear" w:color="auto" w:fill="FFFFFF"/>
-        </w:rPr>
-        <w:t>，</w:t>
-      </w:r>
-      <w:r>
-        <w:rPr>
-          <w:rFonts w:ascii="仿宋" w:eastAsia="仿宋" w:hAnsi="仿宋"/>
-          <w:color w:val="434343"/>
-          <w:sz w:val="28"/>
-          <w:szCs w:val="28"/>
-          <w:shd w:val="clear" w:color="auto" w:fill="FFFFFF"/>
-        </w:rPr>
-        <w:t>2</w:t>
-      </w:r>
-      <w:r>
-        <w:rPr>
-          <w:rFonts w:ascii="仿宋" w:eastAsia="仿宋" w:hAnsi="仿宋" w:hint="eastAsia"/>
-          <w:color w:val="434343"/>
-          <w:sz w:val="28"/>
-          <w:szCs w:val="28"/>
-          <w:shd w:val="clear" w:color="auto" w:fill="FFFFFF"/>
-        </w:rPr>
-        <w:t>.</w:t>
-      </w:r>
-      <w:r>
-        <w:rPr>
-          <w:rFonts w:ascii="仿宋" w:eastAsia="仿宋" w:hAnsi="仿宋"/>
-          <w:color w:val="434343"/>
-          <w:sz w:val="28"/>
-          <w:szCs w:val="28"/>
-          <w:shd w:val="clear" w:color="auto" w:fill="FFFFFF"/>
-        </w:rPr>
-        <w:t>0</w:t>
-      </w:r>
-      <w:r>
-        <w:rPr>
-          <w:rFonts w:ascii="仿宋" w:eastAsia="仿宋" w:hAnsi="仿宋" w:hint="eastAsia"/>
-          <w:color w:val="434343"/>
-          <w:sz w:val="28"/>
-          <w:szCs w:val="28"/>
-          <w:shd w:val="clear" w:color="auto" w:fill="FFFFFF"/>
-        </w:rPr>
-        <w:t>版本发布及区块链主</w:t>
-      </w:r>
-      <w:proofErr w:type="gramStart"/>
-      <w:r>
-        <w:rPr>
-          <w:rFonts w:ascii="仿宋" w:eastAsia="仿宋" w:hAnsi="仿宋" w:hint="eastAsia"/>
-          <w:color w:val="434343"/>
-          <w:sz w:val="28"/>
-          <w:szCs w:val="28"/>
-          <w:shd w:val="clear" w:color="auto" w:fill="FFFFFF"/>
-        </w:rPr>
-        <w:t>网上线</w:t>
-      </w:r>
-      <w:proofErr w:type="gramEnd"/>
-      <w:r>
-        <w:rPr>
-          <w:rFonts w:ascii="仿宋" w:eastAsia="仿宋" w:hAnsi="仿宋" w:hint="eastAsia"/>
-          <w:color w:val="434343"/>
-          <w:sz w:val="28"/>
-          <w:szCs w:val="28"/>
-          <w:shd w:val="clear" w:color="auto" w:fill="FFFFFF"/>
-        </w:rPr>
-        <w:t>2</w:t>
-      </w:r>
-      <w:r>
-        <w:rPr>
-          <w:rFonts w:ascii="仿宋" w:eastAsia="仿宋" w:hAnsi="仿宋"/>
-          <w:color w:val="434343"/>
-          <w:sz w:val="28"/>
-          <w:szCs w:val="28"/>
-          <w:shd w:val="clear" w:color="auto" w:fill="FFFFFF"/>
-        </w:rPr>
-        <w:t>022</w:t>
-      </w:r>
-      <w:r>
-        <w:rPr>
-          <w:rFonts w:ascii="仿宋" w:eastAsia="仿宋" w:hAnsi="仿宋" w:hint="eastAsia"/>
-          <w:color w:val="434343"/>
-          <w:sz w:val="28"/>
-          <w:szCs w:val="28"/>
-          <w:shd w:val="clear" w:color="auto" w:fill="FFFFFF"/>
-        </w:rPr>
-        <w:t>第三季度。</w:t>
-      </w:r>
-    </w:p>
-    <w:p>
-      <w:pPr>
-        <w:rPr>
-          <w:rFonts w:ascii="仿宋" w:eastAsia="仿宋" w:hAnsi="仿宋"/>
-          <w:color w:val="434343"/>
-          <w:sz w:val="28"/>
-          <w:szCs w:val="28"/>
-          <w:shd w:val="clear" w:color="auto" w:fill="FFFFFF"/>
-        </w:rPr>
-      </w:pPr>
-      <w:r>
-        <w:rPr>
-          <w:rFonts w:ascii="仿宋" w:eastAsia="仿宋" w:hAnsi="仿宋"/>
-          <w:color w:val="434343"/>
-          <w:sz w:val="28"/>
-          <w:szCs w:val="28"/>
-          <w:shd w:val="clear" w:color="auto" w:fill="FFFFFF"/>
-        </w:rPr>
-        <w:t>5</w:t>
-      </w:r>
-      <w:r>
-        <w:rPr>
-          <w:rFonts w:ascii="仿宋" w:eastAsia="仿宋" w:hAnsi="仿宋" w:hint="eastAsia"/>
-          <w:color w:val="434343"/>
-          <w:sz w:val="28"/>
-          <w:szCs w:val="28"/>
-          <w:shd w:val="clear" w:color="auto" w:fill="FFFFFF"/>
-        </w:rPr>
-        <w:t>，</w:t>
-      </w:r>
-      <w:r>
-        <w:rPr>
-          <w:rFonts w:ascii="仿宋" w:eastAsia="仿宋" w:hAnsi="仿宋" w:hint="eastAsia"/>
-          <w:color w:val="434343"/>
-          <w:sz w:val="28"/>
-          <w:szCs w:val="28"/>
-          <w:shd w:val="clear" w:color="auto" w:fill="FFFFFF"/>
-        </w:rPr>
-        <w:t xml:space="preserve">建设多链应用，建立推广联盟 </w:t>
-      </w:r>
-      <w:r>
-        <w:rPr>
-          <w:rFonts w:ascii="仿宋" w:eastAsia="仿宋" w:hAnsi="仿宋" w:hint="eastAsia"/>
-          <w:color w:val="434343"/>
-          <w:sz w:val="28"/>
-          <w:szCs w:val="28"/>
-          <w:shd w:val="clear" w:color="auto" w:fill="FFFFFF"/>
-        </w:rPr>
-        <w:t>2</w:t>
-      </w:r>
-      <w:r>
-        <w:rPr>
-          <w:rFonts w:ascii="仿宋" w:eastAsia="仿宋" w:hAnsi="仿宋"/>
-          <w:color w:val="434343"/>
-          <w:sz w:val="28"/>
-          <w:szCs w:val="28"/>
-          <w:shd w:val="clear" w:color="auto" w:fill="FFFFFF"/>
-        </w:rPr>
-        <w:t>02</w:t>
-      </w:r>
-      <w:r>
-        <w:rPr>
-          <w:rFonts w:ascii="仿宋" w:eastAsia="仿宋" w:hAnsi="仿宋"/>
-          <w:color w:val="434343"/>
-          <w:sz w:val="28"/>
-          <w:szCs w:val="28"/>
-          <w:shd w:val="clear" w:color="auto" w:fill="FFFFFF"/>
-        </w:rPr>
-        <w:t>3</w:t>
-      </w:r>
-      <w:r>
-        <w:rPr>
-          <w:rFonts w:ascii="仿宋" w:eastAsia="仿宋" w:hAnsi="仿宋" w:hint="eastAsia"/>
-          <w:color w:val="434343"/>
-          <w:sz w:val="28"/>
-          <w:szCs w:val="28"/>
-          <w:shd w:val="clear" w:color="auto" w:fill="FFFFFF"/>
-        </w:rPr>
-        <w:t>年度</w:t>
-      </w:r>
-      <w:r>
-        <w:rPr>
-          <w:rFonts w:ascii="仿宋" w:eastAsia="仿宋" w:hAnsi="仿宋" w:hint="eastAsia"/>
-          <w:color w:val="434343"/>
-          <w:sz w:val="28"/>
-          <w:szCs w:val="28"/>
-          <w:shd w:val="clear" w:color="auto" w:fill="FFFFFF"/>
-        </w:rPr>
-        <w:t>。</w:t>
-      </w:r>
+          <w:color w:val="434343"/>
+          <w:sz w:val="28"/>
+          <w:szCs w:val="28"/>
+          <w:shd w:val="clear" w:color="auto" w:fill="FFFFFF"/>
+        </w:rPr>
+      </w:pPr>
     </w:p>
     <w:sectPr>
       <w:pgSz w:w="11906" w:h="16838"/>
@@ -3056,7 +2539,7 @@
       </w:pPr>
     </w:lvl>
   </w:abstractNum>
-  <w:num w:numId="1">
+  <w:num w:numId="1" w16cid:durableId="596058105">
     <w:abstractNumId w:val="0"/>
   </w:num>
 </w:numbering>

</xml_diff>